<commit_message>
mise a jour experiement
</commit_message>
<xml_diff>
--- a/resultats/analyse.docx
+++ b/resultats/analyse.docx
@@ -109,37 +109,13 @@
         <w:rPr>
           <w:lang w:val="fr-FR"/>
         </w:rPr>
-        <w:t xml:space="preserve"> sur les jeux de donnés </w:t>
-      </w:r>
-      <w:r>
-        <w:rPr>
-          <w:lang w:val="fr-FR"/>
-        </w:rPr>
-        <w:t>DT2, DT3 et DT4</w:t>
-      </w:r>
-      <w:r>
-        <w:rPr>
-          <w:lang w:val="fr-FR"/>
-        </w:rPr>
-        <w:t xml:space="preserve"> contrairement sur les jeux de donnés DT1 et DT5 ou notre classifieur est performant uniquement pour prédire si un patient donné est atteint de paludisme.</w:t>
-      </w:r>
-      <w:r>
-        <w:rPr>
-          <w:lang w:val="fr-FR"/>
-        </w:rPr>
-        <w:t xml:space="preserve"> Cette même tendance est observée sur les F-scores des valeurs variant  de 0.91 à 0.98 sur les jeux de données </w:t>
-      </w:r>
-      <w:r>
-        <w:rPr>
-          <w:lang w:val="fr-FR"/>
-        </w:rPr>
-        <w:t>DT1, DT3 et DT5</w:t>
-      </w:r>
-      <w:r>
-        <w:rPr>
-          <w:lang w:val="fr-FR"/>
-        </w:rPr>
-        <w:t>.</w:t>
+        <w:t xml:space="preserve"> sur les jeux de donnés DT2, DT3 et DT4 contrairement sur les jeux de donnés DT1 et DT5 ou notre classifieur est performant uniquement pour prédire si un patient donné est atteint de paludisme.</w:t>
+      </w:r>
+      <w:r>
+        <w:rPr>
+          <w:lang w:val="fr-FR"/>
+        </w:rPr>
+        <w:t xml:space="preserve"> Cette même tendance est observée sur les F-scores des valeurs variant  de 0.91 à 0.98 sur les jeux de données DT1, DT3 et DT5.</w:t>
       </w:r>
     </w:p>
     <w:p>
@@ -184,16 +160,18 @@
         <w:t>7.04%, 80.86% and 83.41% respec</w:t>
       </w:r>
       <w:r>
-        <w:t xml:space="preserve">tively. </w:t>
-      </w:r>
-      <w:r>
-        <w:t>Noticing that sensitivity values are higher than specificity values for</w:t>
-      </w:r>
-      <w:r>
-        <w:t xml:space="preserve"> Also </w:t>
-      </w:r>
-      <w:r>
-        <w:t xml:space="preserve">AUC (Area Under the Curve) values </w:t>
+        <w:t xml:space="preserve">tively. Also </w:t>
+      </w:r>
+      <w:r>
+        <w:t xml:space="preserve">AUC (Area </w:t>
+      </w:r>
+      <w:proofErr w:type="gramStart"/>
+      <w:r>
+        <w:t>Under</w:t>
+      </w:r>
+      <w:proofErr w:type="gramEnd"/>
+      <w:r>
+        <w:t xml:space="preserve"> the Curve) values </w:t>
       </w:r>
       <w:r>
         <w:t xml:space="preserve">are higher </w:t>
@@ -277,7 +255,7 @@
         </w:rPr>
         <w:drawing>
           <wp:inline distT="0" distB="0" distL="0" distR="0" wp14:anchorId="319FD6BB" wp14:editId="28F1D6AB">
-            <wp:extent cx="4109720" cy="2790825"/>
+            <wp:extent cx="4109720" cy="2160814"/>
             <wp:effectExtent l="0" t="0" r="5080" b="0"/>
             <wp:docPr id="1" name="Image 1"/>
             <wp:cNvGraphicFramePr>
@@ -299,7 +277,7 @@
                   <pic:spPr>
                     <a:xfrm>
                       <a:off x="0" y="0"/>
-                      <a:ext cx="4119203" cy="2797264"/>
+                      <a:ext cx="4126880" cy="2169836"/>
                     </a:xfrm>
                     <a:prstGeom prst="rect">
                       <a:avLst/>
@@ -311,38 +289,286 @@
           </wp:inline>
         </w:drawing>
       </w:r>
-      <w:bookmarkStart w:id="0" w:name="_GoBack"/>
-      <w:bookmarkEnd w:id="0"/>
-    </w:p>
-    <w:p>
-      <w:pPr>
-        <w:rPr>
-          <w:rFonts w:asciiTheme="majorBidi" w:hAnsiTheme="majorBidi" w:cstheme="majorBidi"/>
-          <w:b/>
-          <w:bCs/>
-          <w:sz w:val="24"/>
-          <w:szCs w:val="24"/>
-        </w:rPr>
-      </w:pPr>
-      <w:r>
-        <w:rPr>
-          <w:rFonts w:asciiTheme="majorBidi" w:hAnsiTheme="majorBidi" w:cstheme="majorBidi"/>
-          <w:b/>
-          <w:bCs/>
-          <w:sz w:val="24"/>
-          <w:szCs w:val="24"/>
-        </w:rPr>
-        <w:t xml:space="preserve">                                                        </w:t>
-      </w:r>
-      <w:r>
-        <w:rPr>
-          <w:rFonts w:asciiTheme="majorBidi" w:hAnsiTheme="majorBidi" w:cstheme="majorBidi"/>
-          <w:b/>
-          <w:bCs/>
-          <w:sz w:val="24"/>
-          <w:szCs w:val="24"/>
-        </w:rPr>
-        <w:t>Discussion</w:t>
+    </w:p>
+    <w:p>
+      <w:pPr>
+        <w:rPr>
+          <w:rFonts w:asciiTheme="majorBidi" w:hAnsiTheme="majorBidi" w:cstheme="majorBidi"/>
+          <w:b/>
+          <w:bCs/>
+          <w:sz w:val="24"/>
+          <w:szCs w:val="24"/>
+        </w:rPr>
+      </w:pPr>
+      <w:r>
+        <w:rPr>
+          <w:rFonts w:asciiTheme="majorBidi" w:hAnsiTheme="majorBidi" w:cstheme="majorBidi"/>
+          <w:b/>
+          <w:bCs/>
+          <w:sz w:val="24"/>
+          <w:szCs w:val="24"/>
+        </w:rPr>
+        <w:t xml:space="preserve">                                                    </w:t>
+      </w:r>
+    </w:p>
+    <w:p>
+      <w:pPr>
+        <w:rPr>
+          <w:rFonts w:asciiTheme="majorBidi" w:hAnsiTheme="majorBidi" w:cstheme="majorBidi"/>
+          <w:b/>
+          <w:bCs/>
+          <w:sz w:val="24"/>
+          <w:szCs w:val="24"/>
+        </w:rPr>
+      </w:pPr>
+    </w:p>
+    <w:p>
+      <w:pPr>
+        <w:rPr>
+          <w:rFonts w:asciiTheme="majorBidi" w:hAnsiTheme="majorBidi" w:cstheme="majorBidi"/>
+          <w:b/>
+          <w:bCs/>
+          <w:sz w:val="24"/>
+          <w:szCs w:val="24"/>
+        </w:rPr>
+      </w:pPr>
+    </w:p>
+    <w:p>
+      <w:pPr>
+        <w:rPr>
+          <w:rFonts w:asciiTheme="majorBidi" w:hAnsiTheme="majorBidi" w:cstheme="majorBidi"/>
+          <w:b/>
+          <w:bCs/>
+          <w:sz w:val="24"/>
+          <w:szCs w:val="24"/>
+        </w:rPr>
+      </w:pPr>
+    </w:p>
+    <w:p>
+      <w:pPr>
+        <w:rPr>
+          <w:rFonts w:asciiTheme="majorBidi" w:hAnsiTheme="majorBidi" w:cstheme="majorBidi"/>
+          <w:sz w:val="24"/>
+          <w:szCs w:val="24"/>
+          <w:lang w:val="fr-FR"/>
+        </w:rPr>
+      </w:pPr>
+    </w:p>
+    <w:p>
+      <w:pPr>
+        <w:rPr>
+          <w:rFonts w:asciiTheme="majorBidi" w:hAnsiTheme="majorBidi" w:cstheme="majorBidi"/>
+          <w:b/>
+          <w:bCs/>
+          <w:sz w:val="24"/>
+          <w:szCs w:val="24"/>
+        </w:rPr>
+      </w:pPr>
+      <w:r>
+        <w:rPr>
+          <w:rFonts w:asciiTheme="majorBidi" w:hAnsiTheme="majorBidi" w:cstheme="majorBidi"/>
+          <w:b/>
+          <w:bCs/>
+          <w:sz w:val="24"/>
+          <w:szCs w:val="24"/>
+        </w:rPr>
+        <w:lastRenderedPageBreak/>
+        <w:t>Random Forest</w:t>
+      </w:r>
+    </w:p>
+    <w:p>
+      <w:pPr>
+        <w:rPr>
+          <w:rFonts w:asciiTheme="majorBidi" w:hAnsiTheme="majorBidi" w:cstheme="majorBidi"/>
+          <w:sz w:val="24"/>
+          <w:szCs w:val="24"/>
+        </w:rPr>
+      </w:pPr>
+      <w:r>
+        <w:rPr>
+          <w:rFonts w:asciiTheme="majorBidi" w:hAnsiTheme="majorBidi" w:cstheme="majorBidi"/>
+          <w:sz w:val="24"/>
+          <w:szCs w:val="24"/>
+        </w:rPr>
+        <w:t>The performance of t</w:t>
+      </w:r>
+      <w:r>
+        <w:rPr>
+          <w:rFonts w:asciiTheme="majorBidi" w:hAnsiTheme="majorBidi" w:cstheme="majorBidi"/>
+          <w:sz w:val="24"/>
+          <w:szCs w:val="24"/>
+        </w:rPr>
+        <w:t xml:space="preserve">he random forest varied throughout </w:t>
+      </w:r>
+      <w:r>
+        <w:rPr>
+          <w:rFonts w:asciiTheme="majorBidi" w:hAnsiTheme="majorBidi" w:cstheme="majorBidi"/>
+          <w:sz w:val="24"/>
+          <w:szCs w:val="24"/>
+        </w:rPr>
+        <w:t>the</w:t>
+      </w:r>
+      <w:r>
+        <w:rPr>
+          <w:rFonts w:asciiTheme="majorBidi" w:hAnsiTheme="majorBidi" w:cstheme="majorBidi"/>
+          <w:sz w:val="24"/>
+          <w:szCs w:val="24"/>
+        </w:rPr>
+        <w:t xml:space="preserve"> study depending on the dataset, </w:t>
+      </w:r>
+      <w:r>
+        <w:rPr>
+          <w:rFonts w:asciiTheme="majorBidi" w:hAnsiTheme="majorBidi" w:cstheme="majorBidi"/>
+          <w:sz w:val="24"/>
+          <w:szCs w:val="24"/>
+        </w:rPr>
+        <w:t>although overall it performed well</w:t>
+      </w:r>
+      <w:r>
+        <w:rPr>
+          <w:rFonts w:asciiTheme="majorBidi" w:hAnsiTheme="majorBidi" w:cstheme="majorBidi"/>
+          <w:sz w:val="24"/>
+          <w:szCs w:val="24"/>
+        </w:rPr>
+        <w:t xml:space="preserve"> </w:t>
+      </w:r>
+      <w:r>
+        <w:rPr>
+          <w:rFonts w:ascii="Times New Roman" w:hAnsi="Times New Roman" w:cs="Times New Roman"/>
+          <w:sz w:val="24"/>
+          <w:szCs w:val="24"/>
+        </w:rPr>
+        <w:t>as shown in Table 2</w:t>
+      </w:r>
+      <w:r>
+        <w:rPr>
+          <w:rFonts w:asciiTheme="majorBidi" w:hAnsiTheme="majorBidi" w:cstheme="majorBidi"/>
+          <w:sz w:val="24"/>
+          <w:szCs w:val="24"/>
+        </w:rPr>
+        <w:t>.</w:t>
+      </w:r>
+      <w:r>
+        <w:rPr>
+          <w:rFonts w:asciiTheme="majorBidi" w:hAnsiTheme="majorBidi" w:cstheme="majorBidi"/>
+          <w:sz w:val="24"/>
+          <w:szCs w:val="24"/>
+        </w:rPr>
+        <w:t xml:space="preserve"> Notice that best accuracy are achieved by random forest classifier on the datasets </w:t>
+      </w:r>
+      <w:r>
+        <w:rPr>
+          <w:rFonts w:asciiTheme="majorBidi" w:hAnsiTheme="majorBidi" w:cstheme="majorBidi"/>
+          <w:sz w:val="24"/>
+          <w:szCs w:val="24"/>
+        </w:rPr>
+        <w:t>DT1, DT2 and DT5 which are respectively 97.13%, 80.86% and 78.35</w:t>
+      </w:r>
+      <w:r>
+        <w:rPr>
+          <w:rFonts w:asciiTheme="majorBidi" w:hAnsiTheme="majorBidi" w:cstheme="majorBidi"/>
+          <w:sz w:val="24"/>
+          <w:szCs w:val="24"/>
+        </w:rPr>
+        <w:t xml:space="preserve">. </w:t>
+      </w:r>
+      <w:r>
+        <w:rPr>
+          <w:rFonts w:asciiTheme="majorBidi" w:hAnsiTheme="majorBidi" w:cstheme="majorBidi"/>
+          <w:sz w:val="24"/>
+          <w:szCs w:val="24"/>
+        </w:rPr>
+        <w:t>In contrast with the results obtained with the DT classifier, the Sensivity values are higher than specificity values on datasets DT1 and DT5 whereas the inverse is noticed on the dataset DT3. At the same time we note that these values are roughly identical on the datasets DT3 and D4</w:t>
+      </w:r>
+      <w:r>
+        <w:rPr>
+          <w:rFonts w:asciiTheme="majorBidi" w:hAnsiTheme="majorBidi" w:cstheme="majorBidi"/>
+          <w:sz w:val="24"/>
+          <w:szCs w:val="24"/>
+        </w:rPr>
+        <w:t xml:space="preserve">. </w:t>
+      </w:r>
+    </w:p>
+    <w:p>
+      <w:pPr>
+        <w:rPr>
+          <w:rFonts w:asciiTheme="majorBidi" w:hAnsiTheme="majorBidi" w:cstheme="majorBidi"/>
+          <w:sz w:val="20"/>
+          <w:szCs w:val="20"/>
+        </w:rPr>
+      </w:pPr>
+    </w:p>
+    <w:p>
+      <w:pPr>
+        <w:rPr>
+          <w:rFonts w:asciiTheme="majorBidi" w:hAnsiTheme="majorBidi" w:cstheme="majorBidi"/>
+          <w:b/>
+          <w:bCs/>
+          <w:sz w:val="24"/>
+          <w:szCs w:val="24"/>
+        </w:rPr>
+      </w:pPr>
+      <w:r>
+        <w:rPr>
+          <w:noProof/>
+          <w:lang w:eastAsia="en-GB"/>
+        </w:rPr>
+        <w:drawing>
+          <wp:inline distT="0" distB="0" distL="0" distR="0" wp14:anchorId="2AD9654B" wp14:editId="1C4A84CC">
+            <wp:extent cx="5760720" cy="1632857"/>
+            <wp:effectExtent l="0" t="0" r="0" b="5715"/>
+            <wp:docPr id="2" name="Image 2"/>
+            <wp:cNvGraphicFramePr>
+              <a:graphicFrameLocks xmlns:a="http://schemas.openxmlformats.org/drawingml/2006/main" noChangeAspect="1"/>
+            </wp:cNvGraphicFramePr>
+            <a:graphic xmlns:a="http://schemas.openxmlformats.org/drawingml/2006/main">
+              <a:graphicData uri="http://schemas.openxmlformats.org/drawingml/2006/picture">
+                <pic:pic xmlns:pic="http://schemas.openxmlformats.org/drawingml/2006/picture">
+                  <pic:nvPicPr>
+                    <pic:cNvPr id="1" name=""/>
+                    <pic:cNvPicPr/>
+                  </pic:nvPicPr>
+                  <pic:blipFill>
+                    <a:blip r:embed="rId5"/>
+                    <a:stretch>
+                      <a:fillRect/>
+                    </a:stretch>
+                  </pic:blipFill>
+                  <pic:spPr>
+                    <a:xfrm>
+                      <a:off x="0" y="0"/>
+                      <a:ext cx="5760720" cy="1632857"/>
+                    </a:xfrm>
+                    <a:prstGeom prst="rect">
+                      <a:avLst/>
+                    </a:prstGeom>
+                  </pic:spPr>
+                </pic:pic>
+              </a:graphicData>
+            </a:graphic>
+          </wp:inline>
+        </w:drawing>
+      </w:r>
+    </w:p>
+    <w:p>
+      <w:pPr>
+        <w:rPr>
+          <w:rFonts w:asciiTheme="majorBidi" w:hAnsiTheme="majorBidi" w:cstheme="majorBidi"/>
+          <w:b/>
+          <w:bCs/>
+          <w:sz w:val="24"/>
+          <w:szCs w:val="24"/>
+        </w:rPr>
+      </w:pPr>
+      <w:r>
+        <w:rPr>
+          <w:rFonts w:asciiTheme="majorBidi" w:hAnsiTheme="majorBidi" w:cstheme="majorBidi"/>
+          <w:b/>
+          <w:bCs/>
+          <w:sz w:val="24"/>
+          <w:szCs w:val="24"/>
+        </w:rPr>
+        <w:t>Logistic regression</w:t>
       </w:r>
     </w:p>
     <w:p>
@@ -352,11 +578,163 @@
         <w:adjustRightInd w:val="0"/>
         <w:spacing w:after="0" w:line="240" w:lineRule="auto"/>
         <w:rPr>
-          <w:rFonts w:ascii="Times New Roman" w:hAnsi="Times New Roman" w:cs="Times New Roman"/>
-          <w:sz w:val="24"/>
-          <w:szCs w:val="24"/>
-        </w:rPr>
-      </w:pPr>
+          <w:rFonts w:asciiTheme="majorBidi" w:hAnsiTheme="majorBidi" w:cstheme="majorBidi"/>
+          <w:sz w:val="24"/>
+          <w:szCs w:val="24"/>
+        </w:rPr>
+      </w:pPr>
+      <w:r>
+        <w:rPr>
+          <w:rFonts w:asciiTheme="majorBidi" w:hAnsiTheme="majorBidi" w:cstheme="majorBidi"/>
+          <w:sz w:val="24"/>
+          <w:szCs w:val="24"/>
+        </w:rPr>
+        <w:t>In table</w:t>
+      </w:r>
+      <w:r>
+        <w:rPr>
+          <w:rFonts w:asciiTheme="majorBidi" w:hAnsiTheme="majorBidi" w:cstheme="majorBidi"/>
+          <w:sz w:val="24"/>
+          <w:szCs w:val="24"/>
+        </w:rPr>
+        <w:t xml:space="preserve"> 3 we </w:t>
+      </w:r>
+      <w:r>
+        <w:rPr>
+          <w:rFonts w:asciiTheme="majorBidi" w:hAnsiTheme="majorBidi" w:cstheme="majorBidi"/>
+          <w:sz w:val="24"/>
+          <w:szCs w:val="24"/>
+        </w:rPr>
+        <w:t xml:space="preserve">show </w:t>
+      </w:r>
+      <w:r>
+        <w:rPr>
+          <w:rFonts w:asciiTheme="majorBidi" w:hAnsiTheme="majorBidi" w:cstheme="majorBidi"/>
+          <w:sz w:val="24"/>
+          <w:szCs w:val="24"/>
+        </w:rPr>
+        <w:t>the performance measures</w:t>
+      </w:r>
+      <w:r>
+        <w:rPr>
+          <w:rFonts w:asciiTheme="majorBidi" w:hAnsiTheme="majorBidi" w:cstheme="majorBidi"/>
+          <w:sz w:val="24"/>
+          <w:szCs w:val="24"/>
+        </w:rPr>
+        <w:t xml:space="preserve"> LR classifier</w:t>
+      </w:r>
+      <w:r>
+        <w:rPr>
+          <w:rFonts w:asciiTheme="majorBidi" w:hAnsiTheme="majorBidi" w:cstheme="majorBidi"/>
+          <w:sz w:val="24"/>
+          <w:szCs w:val="24"/>
+        </w:rPr>
+        <w:t xml:space="preserve"> </w:t>
+      </w:r>
+      <w:r>
+        <w:rPr>
+          <w:rFonts w:asciiTheme="majorBidi" w:hAnsiTheme="majorBidi" w:cstheme="majorBidi"/>
+          <w:sz w:val="24"/>
+          <w:szCs w:val="24"/>
+        </w:rPr>
+        <w:t xml:space="preserve">experimented on our five </w:t>
+      </w:r>
+      <w:r>
+        <w:rPr>
+          <w:rFonts w:asciiTheme="majorBidi" w:hAnsiTheme="majorBidi" w:cstheme="majorBidi"/>
+          <w:sz w:val="24"/>
+          <w:szCs w:val="24"/>
+        </w:rPr>
+        <w:t>dataset</w:t>
+      </w:r>
+      <w:r>
+        <w:rPr>
+          <w:rFonts w:asciiTheme="majorBidi" w:hAnsiTheme="majorBidi" w:cstheme="majorBidi"/>
+          <w:sz w:val="24"/>
+          <w:szCs w:val="24"/>
+        </w:rPr>
+        <w:t>s.</w:t>
+      </w:r>
+      <w:r>
+        <w:rPr>
+          <w:rFonts w:asciiTheme="majorBidi" w:hAnsiTheme="majorBidi" w:cstheme="majorBidi"/>
+          <w:sz w:val="24"/>
+          <w:szCs w:val="24"/>
+        </w:rPr>
+        <w:t xml:space="preserve"> </w:t>
+      </w:r>
+      <w:r>
+        <w:rPr>
+          <w:rFonts w:asciiTheme="majorBidi" w:hAnsiTheme="majorBidi" w:cstheme="majorBidi"/>
+          <w:sz w:val="24"/>
+          <w:szCs w:val="24"/>
+        </w:rPr>
+        <w:t xml:space="preserve">We </w:t>
+      </w:r>
+      <w:r>
+        <w:rPr>
+          <w:rFonts w:asciiTheme="majorBidi" w:hAnsiTheme="majorBidi" w:cstheme="majorBidi"/>
+          <w:sz w:val="24"/>
+          <w:szCs w:val="24"/>
+        </w:rPr>
+        <w:t xml:space="preserve">notice </w:t>
+      </w:r>
+      <w:r>
+        <w:rPr>
+          <w:rFonts w:asciiTheme="majorBidi" w:hAnsiTheme="majorBidi" w:cstheme="majorBidi"/>
+          <w:sz w:val="24"/>
+          <w:szCs w:val="24"/>
+        </w:rPr>
+        <w:t>that our classifier</w:t>
+      </w:r>
+      <w:r>
+        <w:rPr>
+          <w:rFonts w:asciiTheme="majorBidi" w:hAnsiTheme="majorBidi" w:cstheme="majorBidi"/>
+          <w:sz w:val="24"/>
+          <w:szCs w:val="24"/>
+        </w:rPr>
+        <w:t xml:space="preserve"> have overall pr</w:t>
+      </w:r>
+      <w:r>
+        <w:rPr>
+          <w:rFonts w:asciiTheme="majorBidi" w:hAnsiTheme="majorBidi" w:cstheme="majorBidi"/>
+          <w:sz w:val="24"/>
+          <w:szCs w:val="24"/>
+        </w:rPr>
+        <w:t>ecision which are vary between 58</w:t>
+      </w:r>
+      <w:r>
+        <w:rPr>
+          <w:rFonts w:asciiTheme="majorBidi" w:hAnsiTheme="majorBidi" w:cstheme="majorBidi"/>
+          <w:sz w:val="24"/>
+          <w:szCs w:val="24"/>
+        </w:rPr>
+        <w:t xml:space="preserve">% </w:t>
+      </w:r>
+      <w:r>
+        <w:rPr>
+          <w:rFonts w:asciiTheme="majorBidi" w:hAnsiTheme="majorBidi" w:cstheme="majorBidi"/>
+          <w:sz w:val="24"/>
+          <w:szCs w:val="24"/>
+        </w:rPr>
+        <w:t>and 98%</w:t>
+      </w:r>
+      <w:r>
+        <w:rPr>
+          <w:rFonts w:asciiTheme="majorBidi" w:hAnsiTheme="majorBidi" w:cstheme="majorBidi"/>
+          <w:sz w:val="24"/>
+          <w:szCs w:val="24"/>
+        </w:rPr>
+        <w:t>.</w:t>
+      </w:r>
+      <w:r>
+        <w:rPr>
+          <w:rFonts w:asciiTheme="majorBidi" w:hAnsiTheme="majorBidi" w:cstheme="majorBidi"/>
+          <w:sz w:val="24"/>
+          <w:szCs w:val="24"/>
+        </w:rPr>
+        <w:t xml:space="preserve"> We observe that higher accuracy is obtained on dataset DT4 </w:t>
+      </w:r>
     </w:p>
     <w:p>
       <w:pPr>
@@ -365,11 +743,437 @@
         <w:adjustRightInd w:val="0"/>
         <w:spacing w:after="0" w:line="240" w:lineRule="auto"/>
         <w:rPr>
-          <w:rFonts w:ascii="Times New Roman" w:hAnsi="Times New Roman" w:cs="Times New Roman"/>
-          <w:sz w:val="24"/>
-          <w:szCs w:val="24"/>
-        </w:rPr>
-      </w:pPr>
+          <w:rFonts w:asciiTheme="majorBidi" w:hAnsiTheme="majorBidi" w:cstheme="majorBidi"/>
+          <w:sz w:val="24"/>
+          <w:szCs w:val="24"/>
+        </w:rPr>
+      </w:pPr>
+      <w:r>
+        <w:rPr>
+          <w:rFonts w:asciiTheme="majorBidi" w:hAnsiTheme="majorBidi" w:cstheme="majorBidi"/>
+          <w:sz w:val="24"/>
+          <w:szCs w:val="24"/>
+        </w:rPr>
+        <w:t xml:space="preserve"> Likewise ROC curves </w:t>
+      </w:r>
+      <w:r>
+        <w:rPr>
+          <w:rFonts w:asciiTheme="majorBidi" w:hAnsiTheme="majorBidi" w:cstheme="majorBidi"/>
+          <w:sz w:val="24"/>
+          <w:szCs w:val="24"/>
+        </w:rPr>
+        <w:t>follow the same tre</w:t>
+      </w:r>
+      <w:r>
+        <w:rPr>
+          <w:rFonts w:asciiTheme="majorBidi" w:hAnsiTheme="majorBidi" w:cstheme="majorBidi"/>
+          <w:sz w:val="24"/>
+          <w:szCs w:val="24"/>
+        </w:rPr>
+        <w:t>nds with AUC values between 0.63 and 0.84.</w:t>
+      </w:r>
+    </w:p>
+    <w:p>
+      <w:pPr>
+        <w:rPr>
+          <w:rFonts w:asciiTheme="majorBidi" w:hAnsiTheme="majorBidi" w:cstheme="majorBidi"/>
+          <w:b/>
+          <w:bCs/>
+          <w:sz w:val="24"/>
+          <w:szCs w:val="24"/>
+        </w:rPr>
+      </w:pPr>
+      <w:r>
+        <w:rPr>
+          <w:noProof/>
+          <w:lang w:eastAsia="en-GB"/>
+        </w:rPr>
+        <w:drawing>
+          <wp:inline distT="0" distB="0" distL="0" distR="0" wp14:anchorId="6FA4627A" wp14:editId="4D931A21">
+            <wp:extent cx="5760720" cy="2073728"/>
+            <wp:effectExtent l="0" t="0" r="0" b="3175"/>
+            <wp:docPr id="3" name="Image 3"/>
+            <wp:cNvGraphicFramePr>
+              <a:graphicFrameLocks xmlns:a="http://schemas.openxmlformats.org/drawingml/2006/main" noChangeAspect="1"/>
+            </wp:cNvGraphicFramePr>
+            <a:graphic xmlns:a="http://schemas.openxmlformats.org/drawingml/2006/main">
+              <a:graphicData uri="http://schemas.openxmlformats.org/drawingml/2006/picture">
+                <pic:pic xmlns:pic="http://schemas.openxmlformats.org/drawingml/2006/picture">
+                  <pic:nvPicPr>
+                    <pic:cNvPr id="1" name=""/>
+                    <pic:cNvPicPr/>
+                  </pic:nvPicPr>
+                  <pic:blipFill>
+                    <a:blip r:embed="rId6"/>
+                    <a:stretch>
+                      <a:fillRect/>
+                    </a:stretch>
+                  </pic:blipFill>
+                  <pic:spPr>
+                    <a:xfrm>
+                      <a:off x="0" y="0"/>
+                      <a:ext cx="5772798" cy="2078076"/>
+                    </a:xfrm>
+                    <a:prstGeom prst="rect">
+                      <a:avLst/>
+                    </a:prstGeom>
+                  </pic:spPr>
+                </pic:pic>
+              </a:graphicData>
+            </a:graphic>
+          </wp:inline>
+        </w:drawing>
+      </w:r>
+    </w:p>
+    <w:p>
+      <w:pPr>
+        <w:rPr>
+          <w:rFonts w:asciiTheme="majorBidi" w:hAnsiTheme="majorBidi" w:cstheme="majorBidi"/>
+          <w:sz w:val="24"/>
+          <w:szCs w:val="24"/>
+        </w:rPr>
+      </w:pPr>
+      <w:r>
+        <w:rPr>
+          <w:rFonts w:asciiTheme="majorBidi" w:hAnsiTheme="majorBidi" w:cstheme="majorBidi"/>
+          <w:sz w:val="24"/>
+          <w:szCs w:val="24"/>
+        </w:rPr>
+        <w:t>We observe that the higher</w:t>
+      </w:r>
+      <w:r>
+        <w:rPr>
+          <w:rFonts w:asciiTheme="majorBidi" w:hAnsiTheme="majorBidi" w:cstheme="majorBidi"/>
+          <w:sz w:val="24"/>
+          <w:szCs w:val="24"/>
+        </w:rPr>
+        <w:t xml:space="preserve"> precision is obtained</w:t>
+      </w:r>
+      <w:r>
+        <w:rPr>
+          <w:rFonts w:asciiTheme="majorBidi" w:hAnsiTheme="majorBidi" w:cstheme="majorBidi"/>
+          <w:sz w:val="24"/>
+          <w:szCs w:val="24"/>
+        </w:rPr>
+        <w:t xml:space="preserve"> with DT4 dataset while the </w:t>
+      </w:r>
+      <w:r>
+        <w:rPr>
+          <w:rFonts w:asciiTheme="majorBidi" w:hAnsiTheme="majorBidi" w:cstheme="majorBidi"/>
+          <w:sz w:val="24"/>
+          <w:szCs w:val="24"/>
+        </w:rPr>
+        <w:t xml:space="preserve">corresponding score </w:t>
+      </w:r>
+      <w:r>
+        <w:rPr>
+          <w:rFonts w:asciiTheme="majorBidi" w:hAnsiTheme="majorBidi" w:cstheme="majorBidi"/>
+          <w:sz w:val="24"/>
+          <w:szCs w:val="24"/>
+        </w:rPr>
+        <w:t xml:space="preserve">is equal to 65.82% is the lowest </w:t>
+      </w:r>
+      <w:r>
+        <w:rPr>
+          <w:rFonts w:asciiTheme="majorBidi" w:hAnsiTheme="majorBidi" w:cstheme="majorBidi"/>
+          <w:sz w:val="24"/>
+          <w:szCs w:val="24"/>
+        </w:rPr>
+        <w:t>of all other</w:t>
+      </w:r>
+      <w:r>
+        <w:rPr>
+          <w:rFonts w:asciiTheme="majorBidi" w:hAnsiTheme="majorBidi" w:cstheme="majorBidi"/>
+          <w:sz w:val="24"/>
+          <w:szCs w:val="24"/>
+        </w:rPr>
+        <w:t xml:space="preserve"> datasets</w:t>
+      </w:r>
+      <w:r>
+        <w:rPr>
+          <w:rFonts w:asciiTheme="majorBidi" w:hAnsiTheme="majorBidi" w:cstheme="majorBidi"/>
+          <w:sz w:val="24"/>
+          <w:szCs w:val="24"/>
+        </w:rPr>
+        <w:t>.</w:t>
+      </w:r>
+      <w:r>
+        <w:t xml:space="preserve"> </w:t>
+      </w:r>
+      <w:r>
+        <w:rPr>
+          <w:rFonts w:asciiTheme="majorBidi" w:hAnsiTheme="majorBidi" w:cstheme="majorBidi"/>
+          <w:sz w:val="24"/>
+          <w:szCs w:val="24"/>
+        </w:rPr>
+        <w:t>Also we notice that the LR presents homogeneous results on the DT3 dataset with an accuracy of 85%, a sensitivity equal to 88%, an F-score of 92%, an AUC which is 0.86 and a score equal to 79.59%. . We also note that the best AUC and the best F-score are obtained by LR on the DT3 dataset</w:t>
+      </w:r>
+      <w:r>
+        <w:rPr>
+          <w:rFonts w:asciiTheme="majorBidi" w:hAnsiTheme="majorBidi" w:cstheme="majorBidi"/>
+          <w:sz w:val="24"/>
+          <w:szCs w:val="24"/>
+        </w:rPr>
+        <w:t>.</w:t>
+      </w:r>
+    </w:p>
+    <w:p>
+      <w:pPr>
+        <w:rPr>
+          <w:rFonts w:asciiTheme="majorBidi" w:hAnsiTheme="majorBidi" w:cstheme="majorBidi"/>
+          <w:sz w:val="24"/>
+          <w:szCs w:val="24"/>
+          <w:lang w:val="fr-FR"/>
+        </w:rPr>
+      </w:pPr>
+      <w:r>
+        <w:rPr>
+          <w:rFonts w:asciiTheme="majorBidi" w:hAnsiTheme="majorBidi" w:cstheme="majorBidi"/>
+          <w:sz w:val="24"/>
+          <w:szCs w:val="24"/>
+          <w:lang w:val="fr-FR"/>
+        </w:rPr>
+        <w:t xml:space="preserve">Nous observons que la plus grande précision est obtenue avec le jeu de données </w:t>
+      </w:r>
+      <w:r>
+        <w:rPr>
+          <w:rFonts w:asciiTheme="majorBidi" w:hAnsiTheme="majorBidi" w:cstheme="majorBidi"/>
+          <w:sz w:val="24"/>
+          <w:szCs w:val="24"/>
+          <w:lang w:val="fr-FR"/>
+        </w:rPr>
+        <w:t>DT4 alors que le score correspondant est presque le plus</w:t>
+      </w:r>
+      <w:r>
+        <w:rPr>
+          <w:rFonts w:asciiTheme="majorBidi" w:hAnsiTheme="majorBidi" w:cstheme="majorBidi"/>
+          <w:sz w:val="24"/>
+          <w:szCs w:val="24"/>
+          <w:lang w:val="fr-FR"/>
+        </w:rPr>
+        <w:t xml:space="preserve"> bas</w:t>
+      </w:r>
+      <w:r>
+        <w:rPr>
+          <w:rFonts w:asciiTheme="majorBidi" w:hAnsiTheme="majorBidi" w:cstheme="majorBidi"/>
+          <w:sz w:val="24"/>
+          <w:szCs w:val="24"/>
+          <w:lang w:val="fr-FR"/>
+        </w:rPr>
+        <w:t xml:space="preserve"> des tous les autres.</w:t>
+      </w:r>
+      <w:r>
+        <w:rPr>
+          <w:rFonts w:asciiTheme="majorBidi" w:hAnsiTheme="majorBidi" w:cstheme="majorBidi"/>
+          <w:sz w:val="24"/>
+          <w:szCs w:val="24"/>
+          <w:lang w:val="fr-FR"/>
+        </w:rPr>
+        <w:t xml:space="preserve"> Egalement on remarque que la LR présente des résultats homogènes sur le jeu de données DT3 avec une précision de 85%, une sensibilité égale à 88%, u</w:t>
+      </w:r>
+      <w:r>
+        <w:rPr>
+          <w:rFonts w:asciiTheme="majorBidi" w:hAnsiTheme="majorBidi" w:cstheme="majorBidi"/>
+          <w:sz w:val="24"/>
+          <w:szCs w:val="24"/>
+          <w:lang w:val="fr-FR"/>
+        </w:rPr>
+        <w:t xml:space="preserve">n F-score de 92%, un </w:t>
+      </w:r>
+      <w:r>
+        <w:rPr>
+          <w:rFonts w:asciiTheme="majorBidi" w:hAnsiTheme="majorBidi" w:cstheme="majorBidi"/>
+          <w:sz w:val="24"/>
+          <w:szCs w:val="24"/>
+          <w:lang w:val="fr-FR"/>
+        </w:rPr>
+        <w:t>AUC qui est 0.86</w:t>
+      </w:r>
+      <w:r>
+        <w:rPr>
+          <w:rFonts w:asciiTheme="majorBidi" w:hAnsiTheme="majorBidi" w:cstheme="majorBidi"/>
+          <w:sz w:val="24"/>
+          <w:szCs w:val="24"/>
+          <w:lang w:val="fr-FR"/>
+        </w:rPr>
+        <w:t xml:space="preserve"> et un score de </w:t>
+      </w:r>
+      <w:r>
+        <w:rPr>
+          <w:rFonts w:asciiTheme="majorBidi" w:hAnsiTheme="majorBidi" w:cstheme="majorBidi"/>
+          <w:sz w:val="24"/>
+          <w:szCs w:val="24"/>
+          <w:lang w:val="fr-FR"/>
+        </w:rPr>
+        <w:lastRenderedPageBreak/>
+        <w:t>79.59%. On note Aussi que le meilleur AUC et le meilleur F-score sont obtenues par LR sur le jeu de données DT3</w:t>
+      </w:r>
+    </w:p>
+    <w:p>
+      <w:pPr>
+        <w:rPr>
+          <w:rFonts w:asciiTheme="majorBidi" w:hAnsiTheme="majorBidi" w:cstheme="majorBidi"/>
+          <w:b/>
+          <w:bCs/>
+          <w:sz w:val="24"/>
+          <w:szCs w:val="24"/>
+          <w:lang w:val="fr-FR"/>
+        </w:rPr>
+      </w:pPr>
+      <w:bookmarkStart w:id="0" w:name="_GoBack"/>
+      <w:bookmarkEnd w:id="0"/>
+    </w:p>
+    <w:p>
+      <w:pPr>
+        <w:rPr>
+          <w:rFonts w:asciiTheme="majorBidi" w:hAnsiTheme="majorBidi" w:cstheme="majorBidi"/>
+          <w:b/>
+          <w:bCs/>
+          <w:sz w:val="24"/>
+          <w:szCs w:val="24"/>
+          <w:lang w:val="fr-FR"/>
+        </w:rPr>
+      </w:pPr>
+    </w:p>
+    <w:p>
+      <w:pPr>
+        <w:rPr>
+          <w:rFonts w:asciiTheme="majorBidi" w:hAnsiTheme="majorBidi" w:cstheme="majorBidi"/>
+          <w:b/>
+          <w:bCs/>
+          <w:sz w:val="24"/>
+          <w:szCs w:val="24"/>
+          <w:lang w:val="fr-FR"/>
+        </w:rPr>
+      </w:pPr>
+    </w:p>
+    <w:p>
+      <w:pPr>
+        <w:rPr>
+          <w:rFonts w:asciiTheme="majorBidi" w:hAnsiTheme="majorBidi" w:cstheme="majorBidi"/>
+          <w:b/>
+          <w:bCs/>
+          <w:sz w:val="24"/>
+          <w:szCs w:val="24"/>
+          <w:lang w:val="fr-FR"/>
+        </w:rPr>
+      </w:pPr>
+    </w:p>
+    <w:p>
+      <w:pPr>
+        <w:rPr>
+          <w:rFonts w:asciiTheme="majorBidi" w:hAnsiTheme="majorBidi" w:cstheme="majorBidi"/>
+          <w:b/>
+          <w:bCs/>
+          <w:sz w:val="24"/>
+          <w:szCs w:val="24"/>
+          <w:lang w:val="fr-FR"/>
+        </w:rPr>
+      </w:pPr>
+    </w:p>
+    <w:p>
+      <w:pPr>
+        <w:rPr>
+          <w:rFonts w:asciiTheme="majorBidi" w:hAnsiTheme="majorBidi" w:cstheme="majorBidi"/>
+          <w:b/>
+          <w:bCs/>
+          <w:sz w:val="24"/>
+          <w:szCs w:val="24"/>
+          <w:lang w:val="fr-FR"/>
+        </w:rPr>
+      </w:pPr>
+    </w:p>
+    <w:p>
+      <w:pPr>
+        <w:rPr>
+          <w:rFonts w:asciiTheme="majorBidi" w:hAnsiTheme="majorBidi" w:cstheme="majorBidi"/>
+          <w:b/>
+          <w:bCs/>
+          <w:sz w:val="24"/>
+          <w:szCs w:val="24"/>
+          <w:lang w:val="fr-FR"/>
+        </w:rPr>
+      </w:pPr>
+    </w:p>
+    <w:p>
+      <w:pPr>
+        <w:rPr>
+          <w:rFonts w:asciiTheme="majorBidi" w:hAnsiTheme="majorBidi" w:cstheme="majorBidi"/>
+          <w:b/>
+          <w:bCs/>
+          <w:sz w:val="24"/>
+          <w:szCs w:val="24"/>
+          <w:lang w:val="fr-FR"/>
+        </w:rPr>
+      </w:pPr>
+    </w:p>
+    <w:p>
+      <w:pPr>
+        <w:rPr>
+          <w:rFonts w:asciiTheme="majorBidi" w:hAnsiTheme="majorBidi" w:cstheme="majorBidi"/>
+          <w:b/>
+          <w:bCs/>
+          <w:sz w:val="24"/>
+          <w:szCs w:val="24"/>
+          <w:lang w:val="fr-FR"/>
+        </w:rPr>
+      </w:pPr>
+    </w:p>
+    <w:p>
+      <w:pPr>
+        <w:rPr>
+          <w:rFonts w:asciiTheme="majorBidi" w:hAnsiTheme="majorBidi" w:cstheme="majorBidi"/>
+          <w:b/>
+          <w:bCs/>
+          <w:sz w:val="24"/>
+          <w:szCs w:val="24"/>
+          <w:lang w:val="fr-FR"/>
+        </w:rPr>
+      </w:pPr>
+    </w:p>
+    <w:p>
+      <w:pPr>
+        <w:rPr>
+          <w:rFonts w:asciiTheme="majorBidi" w:hAnsiTheme="majorBidi" w:cstheme="majorBidi"/>
+          <w:b/>
+          <w:bCs/>
+          <w:sz w:val="24"/>
+          <w:szCs w:val="24"/>
+          <w:lang w:val="fr-FR"/>
+        </w:rPr>
+      </w:pPr>
+    </w:p>
+    <w:p>
+      <w:pPr>
+        <w:rPr>
+          <w:rFonts w:asciiTheme="majorBidi" w:hAnsiTheme="majorBidi" w:cstheme="majorBidi"/>
+          <w:b/>
+          <w:bCs/>
+          <w:sz w:val="24"/>
+          <w:szCs w:val="24"/>
+        </w:rPr>
+      </w:pPr>
+      <w:r>
+        <w:rPr>
+          <w:rFonts w:asciiTheme="majorBidi" w:hAnsiTheme="majorBidi" w:cstheme="majorBidi"/>
+          <w:b/>
+          <w:bCs/>
+          <w:sz w:val="24"/>
+          <w:szCs w:val="24"/>
+          <w:lang w:val="fr-FR"/>
+        </w:rPr>
+        <w:t xml:space="preserve"> </w:t>
+      </w:r>
+      <w:r>
+        <w:rPr>
+          <w:rFonts w:asciiTheme="majorBidi" w:hAnsiTheme="majorBidi" w:cstheme="majorBidi"/>
+          <w:b/>
+          <w:bCs/>
+          <w:sz w:val="24"/>
+          <w:szCs w:val="24"/>
+        </w:rPr>
+        <w:t>Discussion</w:t>
+      </w:r>
     </w:p>
     <w:p>
       <w:pPr>
@@ -383,13 +1187,38 @@
           <w:szCs w:val="24"/>
         </w:rPr>
       </w:pPr>
-      <w:r>
+    </w:p>
+    <w:p>
+      <w:pPr>
+        <w:autoSpaceDE w:val="0"/>
+        <w:autoSpaceDN w:val="0"/>
+        <w:adjustRightInd w:val="0"/>
+        <w:spacing w:after="0" w:line="240" w:lineRule="auto"/>
         <w:rPr>
           <w:rFonts w:ascii="Times New Roman" w:hAnsi="Times New Roman" w:cs="Times New Roman"/>
           <w:sz w:val="24"/>
           <w:szCs w:val="24"/>
         </w:rPr>
-        <w:lastRenderedPageBreak/>
+      </w:pPr>
+    </w:p>
+    <w:p>
+      <w:pPr>
+        <w:autoSpaceDE w:val="0"/>
+        <w:autoSpaceDN w:val="0"/>
+        <w:adjustRightInd w:val="0"/>
+        <w:spacing w:after="0" w:line="240" w:lineRule="auto"/>
+        <w:rPr>
+          <w:rFonts w:ascii="Times New Roman" w:hAnsi="Times New Roman" w:cs="Times New Roman"/>
+          <w:sz w:val="24"/>
+          <w:szCs w:val="24"/>
+        </w:rPr>
+      </w:pPr>
+      <w:r>
+        <w:rPr>
+          <w:rFonts w:ascii="Times New Roman" w:hAnsi="Times New Roman" w:cs="Times New Roman"/>
+          <w:sz w:val="24"/>
+          <w:szCs w:val="24"/>
+        </w:rPr>
         <w:t>The research has shown that there is not necessarily a single best classification tool, but instead the best performing algorithm will depend on the features of the dataset to be analysed, with particular emphasis on health care data, which are discussed in the paper.</w:t>
       </w:r>
     </w:p>

</xml_diff>

<commit_message>
mise a jour experiemen6t
</commit_message>
<xml_diff>
--- a/resultats/analyse.docx
+++ b/resultats/analyse.docx
@@ -163,15 +163,7 @@
         <w:t xml:space="preserve">tively. Also </w:t>
       </w:r>
       <w:r>
-        <w:t xml:space="preserve">AUC (Area </w:t>
-      </w:r>
-      <w:proofErr w:type="gramStart"/>
-      <w:r>
-        <w:t>Under</w:t>
-      </w:r>
-      <w:proofErr w:type="gramEnd"/>
-      <w:r>
-        <w:t xml:space="preserve"> the Curve) values </w:t>
+        <w:t xml:space="preserve">AUC (Area Under the Curve) values </w:t>
       </w:r>
       <w:r>
         <w:t xml:space="preserve">are higher </w:t>
@@ -1033,7 +1025,25 @@
           <w:szCs w:val="24"/>
           <w:lang w:val="fr-FR"/>
         </w:rPr>
-        <w:t xml:space="preserve"> aux résultats ci-dessus le classifieur NB présente des performances très hétérogènes en fonction  des mesures de performances utilisées. En effet on observe la meilleure précision sur le jeu de données DT5 (99%), le meilleur F-score est quant à lui obtenu  sur le jeu de données DT1 (0.99), la meilleure AUC sur DT3 (0.85) et le meilleur score sur le jeu de données</w:t>
+        <w:t xml:space="preserve"> aux résultats ci-dessus le classifi</w:t>
+      </w:r>
+      <w:r>
+        <w:rPr>
+          <w:rFonts w:asciiTheme="majorBidi" w:hAnsiTheme="majorBidi" w:cstheme="majorBidi"/>
+          <w:sz w:val="24"/>
+          <w:szCs w:val="24"/>
+          <w:lang w:val="fr-FR"/>
+        </w:rPr>
+        <w:t>cat</w:t>
+      </w:r>
+      <w:r>
+        <w:rPr>
+          <w:rFonts w:asciiTheme="majorBidi" w:hAnsiTheme="majorBidi" w:cstheme="majorBidi"/>
+          <w:sz w:val="24"/>
+          <w:szCs w:val="24"/>
+          <w:lang w:val="fr-FR"/>
+        </w:rPr>
+        <w:t>eur NB présente des performances très hétérogènes en fonction  des mesures de performances utilisées. En effet on observe la meilleure précision sur le jeu de données DT5 (99%), le meilleur F-score est quant à lui obtenu  sur le jeu de données DT1 (0.99), la meilleure AUC sur DT3 (0.85) et le meilleur score sur le jeu de données</w:t>
       </w:r>
       <w:r>
         <w:rPr>
@@ -1155,7 +1165,7 @@
           <w:sz w:val="24"/>
           <w:szCs w:val="24"/>
         </w:rPr>
-        <w:t xml:space="preserve"> on the performance measures used. In fact, we observe</w:t>
+        <w:t xml:space="preserve"> the performance measures used. In fact, we observe</w:t>
       </w:r>
       <w:r>
         <w:rPr>
@@ -1251,17 +1261,47 @@
           <w:sz w:val="24"/>
           <w:szCs w:val="24"/>
         </w:rPr>
-        <w:t>best AUC is observed on the dataset DT3 which is 0.85. Noticing</w:t>
-      </w:r>
-      <w:bookmarkStart w:id="0" w:name="_GoBack"/>
-      <w:bookmarkEnd w:id="0"/>
-      <w:r>
-        <w:rPr>
-          <w:rFonts w:asciiTheme="majorBidi" w:hAnsiTheme="majorBidi" w:cstheme="majorBidi"/>
-          <w:sz w:val="24"/>
-          <w:szCs w:val="24"/>
-        </w:rPr>
-        <w:t xml:space="preserve"> also that the best specificity is obtained on DT4 and varies between 0.65 and 0.70 (see appendices).</w:t>
+        <w:t>best AUC is observed on the dataset DT3 which is 0.85</w:t>
+      </w:r>
+      <w:r>
+        <w:rPr>
+          <w:rFonts w:asciiTheme="majorBidi" w:hAnsiTheme="majorBidi" w:cstheme="majorBidi"/>
+          <w:sz w:val="24"/>
+          <w:szCs w:val="24"/>
+        </w:rPr>
+        <w:t>. W</w:t>
+      </w:r>
+      <w:r>
+        <w:rPr>
+          <w:rFonts w:asciiTheme="majorBidi" w:hAnsiTheme="majorBidi" w:cstheme="majorBidi"/>
+          <w:sz w:val="24"/>
+          <w:szCs w:val="24"/>
+        </w:rPr>
+        <w:t xml:space="preserve">e </w:t>
+      </w:r>
+      <w:r>
+        <w:rPr>
+          <w:rFonts w:asciiTheme="majorBidi" w:hAnsiTheme="majorBidi" w:cstheme="majorBidi"/>
+          <w:sz w:val="24"/>
+          <w:szCs w:val="24"/>
+        </w:rPr>
+        <w:t xml:space="preserve">also </w:t>
+      </w:r>
+      <w:r>
+        <w:rPr>
+          <w:rFonts w:asciiTheme="majorBidi" w:hAnsiTheme="majorBidi" w:cstheme="majorBidi"/>
+          <w:sz w:val="24"/>
+          <w:szCs w:val="24"/>
+        </w:rPr>
+        <w:t xml:space="preserve">note </w:t>
+      </w:r>
+      <w:r>
+        <w:rPr>
+          <w:rFonts w:asciiTheme="majorBidi" w:hAnsiTheme="majorBidi" w:cstheme="majorBidi"/>
+          <w:sz w:val="24"/>
+          <w:szCs w:val="24"/>
+        </w:rPr>
+        <w:t>that the best specificity is obtained on DT4 and varies between 0.65 and 0.70 (see appendices).</w:t>
       </w:r>
     </w:p>
     <w:p>
@@ -1434,54 +1474,436 @@
           <w:lang w:val="fr-FR"/>
         </w:rPr>
       </w:pPr>
-    </w:p>
-    <w:p>
-      <w:pPr>
-        <w:rPr>
-          <w:rFonts w:asciiTheme="majorBidi" w:hAnsiTheme="majorBidi" w:cstheme="majorBidi"/>
-          <w:b/>
-          <w:bCs/>
-          <w:sz w:val="24"/>
-          <w:szCs w:val="24"/>
-          <w:lang w:val="fr-FR"/>
-        </w:rPr>
-      </w:pPr>
-    </w:p>
-    <w:p>
-      <w:pPr>
-        <w:rPr>
-          <w:rFonts w:asciiTheme="majorBidi" w:hAnsiTheme="majorBidi" w:cstheme="majorBidi"/>
-          <w:b/>
-          <w:bCs/>
-          <w:sz w:val="24"/>
-          <w:szCs w:val="24"/>
-          <w:lang w:val="fr-FR"/>
-        </w:rPr>
-      </w:pPr>
-    </w:p>
-    <w:p>
-      <w:pPr>
-        <w:rPr>
-          <w:rFonts w:asciiTheme="majorBidi" w:hAnsiTheme="majorBidi" w:cstheme="majorBidi"/>
-          <w:b/>
-          <w:bCs/>
-          <w:sz w:val="24"/>
-          <w:szCs w:val="24"/>
-          <w:lang w:val="fr-FR"/>
-        </w:rPr>
-      </w:pPr>
-    </w:p>
-    <w:p>
-      <w:pPr>
-        <w:rPr>
-          <w:rFonts w:asciiTheme="majorBidi" w:hAnsiTheme="majorBidi" w:cstheme="majorBidi"/>
-          <w:b/>
-          <w:bCs/>
-          <w:sz w:val="24"/>
-          <w:szCs w:val="24"/>
-          <w:lang w:val="fr-FR"/>
-        </w:rPr>
-      </w:pPr>
+      <w:r>
+        <w:rPr>
+          <w:rFonts w:asciiTheme="majorBidi" w:hAnsiTheme="majorBidi" w:cstheme="majorBidi"/>
+          <w:b/>
+          <w:bCs/>
+          <w:sz w:val="24"/>
+          <w:szCs w:val="24"/>
+          <w:lang w:val="fr-FR"/>
+        </w:rPr>
+        <w:lastRenderedPageBreak/>
+        <w:t>SVM</w:t>
+      </w:r>
+    </w:p>
+    <w:p>
+      <w:pPr>
+        <w:rPr>
+          <w:rFonts w:asciiTheme="majorBidi" w:hAnsiTheme="majorBidi" w:cstheme="majorBidi"/>
+          <w:sz w:val="24"/>
+          <w:szCs w:val="24"/>
+        </w:rPr>
+      </w:pPr>
+      <w:r>
+        <w:rPr>
+          <w:rFonts w:asciiTheme="majorBidi" w:hAnsiTheme="majorBidi" w:cstheme="majorBidi"/>
+          <w:sz w:val="24"/>
+          <w:szCs w:val="24"/>
+        </w:rPr>
+        <w:t xml:space="preserve">Table 5 </w:t>
+      </w:r>
+      <w:r>
+        <w:rPr>
+          <w:rFonts w:asciiTheme="majorBidi" w:hAnsiTheme="majorBidi" w:cstheme="majorBidi"/>
+        </w:rPr>
+        <w:t>shows the performance measures</w:t>
+      </w:r>
+      <w:r>
+        <w:rPr>
+          <w:rFonts w:asciiTheme="majorBidi" w:hAnsiTheme="majorBidi" w:cstheme="majorBidi"/>
+        </w:rPr>
+        <w:t xml:space="preserve"> of the SVM classifier.</w:t>
+      </w:r>
+    </w:p>
+    <w:p>
+      <w:r>
+        <w:t>Table 1 shows the performance measures</w:t>
+      </w:r>
+      <w:r>
+        <w:t>.</w:t>
+      </w:r>
+      <w:r>
+        <w:t xml:space="preserve"> </w:t>
+      </w:r>
+      <w:r>
+        <w:t>The observation shows that the</w:t>
+      </w:r>
+      <w:r>
+        <w:t xml:space="preserve"> best score, precision and F1-score are obtained</w:t>
+      </w:r>
+      <w:r>
+        <w:t xml:space="preserve"> on the</w:t>
+      </w:r>
+      <w:r>
+        <w:t xml:space="preserve"> datasets</w:t>
+      </w:r>
+      <w:r>
+        <w:t xml:space="preserve"> DT1, DT3 and DT5</w:t>
+      </w:r>
+      <w:r>
+        <w:t>. However the higher AUC and the best specificity are observer on the datasets DT1, DT3 and DT4.</w:t>
+      </w:r>
+    </w:p>
+    <w:p>
+      <w:pPr>
+        <w:rPr>
+          <w:rFonts w:asciiTheme="majorBidi" w:hAnsiTheme="majorBidi" w:cstheme="majorBidi"/>
+          <w:b/>
+          <w:bCs/>
+          <w:sz w:val="24"/>
+          <w:szCs w:val="24"/>
+        </w:rPr>
+      </w:pPr>
+    </w:p>
+    <w:p>
+      <w:pPr>
+        <w:rPr>
+          <w:rFonts w:asciiTheme="majorBidi" w:hAnsiTheme="majorBidi" w:cstheme="majorBidi"/>
+          <w:b/>
+          <w:bCs/>
+          <w:sz w:val="24"/>
+          <w:szCs w:val="24"/>
+          <w:lang w:val="fr-FR"/>
+        </w:rPr>
+      </w:pPr>
+      <w:r>
+        <w:rPr>
+          <w:noProof/>
+          <w:lang w:eastAsia="en-GB"/>
+        </w:rPr>
+        <w:drawing>
+          <wp:inline distT="0" distB="0" distL="0" distR="0" wp14:anchorId="0AD53C32" wp14:editId="4E5CCC70">
+            <wp:extent cx="5760720" cy="2290445"/>
+            <wp:effectExtent l="0" t="0" r="0" b="0"/>
+            <wp:docPr id="6" name="Image 6"/>
+            <wp:cNvGraphicFramePr>
+              <a:graphicFrameLocks xmlns:a="http://schemas.openxmlformats.org/drawingml/2006/main" noChangeAspect="1"/>
+            </wp:cNvGraphicFramePr>
+            <a:graphic xmlns:a="http://schemas.openxmlformats.org/drawingml/2006/main">
+              <a:graphicData uri="http://schemas.openxmlformats.org/drawingml/2006/picture">
+                <pic:pic xmlns:pic="http://schemas.openxmlformats.org/drawingml/2006/picture">
+                  <pic:nvPicPr>
+                    <pic:cNvPr id="1" name=""/>
+                    <pic:cNvPicPr/>
+                  </pic:nvPicPr>
+                  <pic:blipFill>
+                    <a:blip r:embed="rId8"/>
+                    <a:stretch>
+                      <a:fillRect/>
+                    </a:stretch>
+                  </pic:blipFill>
+                  <pic:spPr>
+                    <a:xfrm>
+                      <a:off x="0" y="0"/>
+                      <a:ext cx="5760720" cy="2290445"/>
+                    </a:xfrm>
+                    <a:prstGeom prst="rect">
+                      <a:avLst/>
+                    </a:prstGeom>
+                  </pic:spPr>
+                </pic:pic>
+              </a:graphicData>
+            </a:graphic>
+          </wp:inline>
+        </w:drawing>
+      </w:r>
+    </w:p>
+    <w:p>
+      <w:pPr>
+        <w:rPr>
+          <w:rFonts w:asciiTheme="majorBidi" w:hAnsiTheme="majorBidi" w:cstheme="majorBidi"/>
+          <w:b/>
+          <w:bCs/>
+          <w:sz w:val="24"/>
+          <w:szCs w:val="24"/>
+          <w:lang w:val="fr-FR"/>
+        </w:rPr>
+      </w:pPr>
+    </w:p>
+    <w:p>
+      <w:pPr>
+        <w:rPr>
+          <w:rFonts w:asciiTheme="majorBidi" w:hAnsiTheme="majorBidi" w:cstheme="majorBidi"/>
+          <w:b/>
+          <w:bCs/>
+          <w:sz w:val="24"/>
+          <w:szCs w:val="24"/>
+          <w:lang w:val="fr-FR"/>
+        </w:rPr>
+      </w:pPr>
+      <w:r>
+        <w:rPr>
+          <w:rFonts w:asciiTheme="majorBidi" w:hAnsiTheme="majorBidi" w:cstheme="majorBidi"/>
+          <w:b/>
+          <w:bCs/>
+          <w:sz w:val="24"/>
+          <w:szCs w:val="24"/>
+          <w:lang w:val="fr-FR"/>
+        </w:rPr>
+        <w:t>ANN</w:t>
+      </w:r>
+    </w:p>
+    <w:p>
+      <w:pPr>
+        <w:rPr>
+          <w:rFonts w:asciiTheme="majorBidi" w:hAnsiTheme="majorBidi" w:cstheme="majorBidi"/>
+          <w:sz w:val="24"/>
+          <w:szCs w:val="24"/>
+        </w:rPr>
+      </w:pPr>
+      <w:r>
+        <w:rPr>
+          <w:rFonts w:ascii="Times New Roman" w:hAnsi="Times New Roman" w:cs="Times New Roman"/>
+          <w:sz w:val="24"/>
+          <w:szCs w:val="24"/>
+        </w:rPr>
+        <w:t>The performance of t</w:t>
+      </w:r>
+      <w:r>
+        <w:rPr>
+          <w:rFonts w:ascii="Times New Roman" w:hAnsi="Times New Roman" w:cs="Times New Roman"/>
+          <w:sz w:val="24"/>
+          <w:szCs w:val="24"/>
+        </w:rPr>
+        <w:t>he ANN</w:t>
+      </w:r>
+      <w:r>
+        <w:rPr>
+          <w:rFonts w:ascii="Times New Roman" w:hAnsi="Times New Roman" w:cs="Times New Roman"/>
+          <w:sz w:val="24"/>
+          <w:szCs w:val="24"/>
+        </w:rPr>
+        <w:t xml:space="preserve"> varied throughout </w:t>
+      </w:r>
+      <w:r>
+        <w:rPr>
+          <w:rFonts w:ascii="Times New Roman" w:hAnsi="Times New Roman" w:cs="Times New Roman"/>
+          <w:sz w:val="24"/>
+          <w:szCs w:val="24"/>
+        </w:rPr>
+        <w:t>the st</w:t>
+      </w:r>
+      <w:r>
+        <w:rPr>
+          <w:rFonts w:ascii="Times New Roman" w:hAnsi="Times New Roman" w:cs="Times New Roman"/>
+          <w:sz w:val="24"/>
+          <w:szCs w:val="24"/>
+        </w:rPr>
+        <w:t xml:space="preserve">udy depending on the dataset, </w:t>
+      </w:r>
+      <w:r>
+        <w:rPr>
+          <w:rFonts w:ascii="Times New Roman" w:hAnsi="Times New Roman" w:cs="Times New Roman"/>
+          <w:sz w:val="24"/>
+          <w:szCs w:val="24"/>
+        </w:rPr>
+        <w:t>although overall it</w:t>
+      </w:r>
+      <w:r>
+        <w:rPr>
+          <w:rFonts w:ascii="Times New Roman" w:hAnsi="Times New Roman" w:cs="Times New Roman"/>
+          <w:sz w:val="24"/>
+          <w:szCs w:val="24"/>
+        </w:rPr>
+        <w:t xml:space="preserve"> performed well. A large amount </w:t>
+      </w:r>
+      <w:r>
+        <w:rPr>
+          <w:rFonts w:ascii="Times New Roman" w:hAnsi="Times New Roman" w:cs="Times New Roman"/>
+          <w:sz w:val="24"/>
+          <w:szCs w:val="24"/>
+        </w:rPr>
+        <w:t>of initial effort was req</w:t>
+      </w:r>
+      <w:r>
+        <w:rPr>
+          <w:rFonts w:ascii="Times New Roman" w:hAnsi="Times New Roman" w:cs="Times New Roman"/>
+          <w:sz w:val="24"/>
+          <w:szCs w:val="24"/>
+        </w:rPr>
+        <w:t>uired to train and validate the model</w:t>
+      </w:r>
+      <w:r>
+        <w:rPr>
+          <w:rFonts w:ascii="Times New Roman" w:hAnsi="Times New Roman" w:cs="Times New Roman"/>
+          <w:sz w:val="24"/>
+          <w:szCs w:val="24"/>
+        </w:rPr>
+        <w:t>.</w:t>
+      </w:r>
+      <w:r>
+        <w:rPr>
+          <w:rFonts w:ascii="Times New Roman" w:hAnsi="Times New Roman" w:cs="Times New Roman"/>
+          <w:sz w:val="24"/>
+          <w:szCs w:val="24"/>
+        </w:rPr>
+        <w:t xml:space="preserve"> </w:t>
+      </w:r>
+      <w:r>
+        <w:rPr>
+          <w:rFonts w:asciiTheme="majorBidi" w:hAnsiTheme="majorBidi" w:cstheme="majorBidi"/>
+          <w:sz w:val="24"/>
+          <w:szCs w:val="24"/>
+        </w:rPr>
+        <w:t>N</w:t>
+      </w:r>
+      <w:r>
+        <w:rPr>
+          <w:rFonts w:asciiTheme="majorBidi" w:hAnsiTheme="majorBidi" w:cstheme="majorBidi"/>
+          <w:sz w:val="24"/>
+          <w:szCs w:val="24"/>
+        </w:rPr>
+        <w:t>otice that best precision</w:t>
+      </w:r>
+      <w:r>
+        <w:rPr>
+          <w:rFonts w:asciiTheme="majorBidi" w:hAnsiTheme="majorBidi" w:cstheme="majorBidi"/>
+          <w:sz w:val="24"/>
+          <w:szCs w:val="24"/>
+        </w:rPr>
+        <w:t xml:space="preserve"> are ach</w:t>
+      </w:r>
+      <w:r>
+        <w:rPr>
+          <w:rFonts w:asciiTheme="majorBidi" w:hAnsiTheme="majorBidi" w:cstheme="majorBidi"/>
+          <w:sz w:val="24"/>
+          <w:szCs w:val="24"/>
+        </w:rPr>
+        <w:t>ieved by ANN</w:t>
+      </w:r>
+      <w:r>
+        <w:rPr>
+          <w:rFonts w:asciiTheme="majorBidi" w:hAnsiTheme="majorBidi" w:cstheme="majorBidi"/>
+          <w:sz w:val="24"/>
+          <w:szCs w:val="24"/>
+        </w:rPr>
+        <w:t xml:space="preserve"> classifier on the datasets DT1, DT</w:t>
+      </w:r>
+      <w:r>
+        <w:rPr>
+          <w:rFonts w:asciiTheme="majorBidi" w:hAnsiTheme="majorBidi" w:cstheme="majorBidi"/>
+          <w:sz w:val="24"/>
+          <w:szCs w:val="24"/>
+        </w:rPr>
+        <w:t>3</w:t>
+      </w:r>
+      <w:r>
+        <w:rPr>
+          <w:rFonts w:asciiTheme="majorBidi" w:hAnsiTheme="majorBidi" w:cstheme="majorBidi"/>
+          <w:sz w:val="24"/>
+          <w:szCs w:val="24"/>
+        </w:rPr>
+        <w:t xml:space="preserve"> and DT5 which are respectively </w:t>
+      </w:r>
+      <w:r>
+        <w:rPr>
+          <w:rFonts w:asciiTheme="majorBidi" w:hAnsiTheme="majorBidi" w:cstheme="majorBidi"/>
+          <w:sz w:val="24"/>
+          <w:szCs w:val="24"/>
+        </w:rPr>
+        <w:t>97%, 89% and 99%</w:t>
+      </w:r>
+      <w:r>
+        <w:rPr>
+          <w:rFonts w:asciiTheme="majorBidi" w:hAnsiTheme="majorBidi" w:cstheme="majorBidi"/>
+          <w:sz w:val="24"/>
+          <w:szCs w:val="24"/>
+        </w:rPr>
+        <w:t>.</w:t>
+      </w:r>
+      <w:r>
+        <w:rPr>
+          <w:rFonts w:asciiTheme="majorBidi" w:hAnsiTheme="majorBidi" w:cstheme="majorBidi"/>
+          <w:sz w:val="24"/>
+          <w:szCs w:val="24"/>
+        </w:rPr>
+        <w:t xml:space="preserve"> While the higher AUC and the best scores are obtained on the datasets DT1 and DT3</w:t>
+      </w:r>
+      <w:r>
+        <w:rPr>
+          <w:rFonts w:asciiTheme="majorBidi" w:hAnsiTheme="majorBidi" w:cstheme="majorBidi"/>
+          <w:sz w:val="24"/>
+          <w:szCs w:val="24"/>
+        </w:rPr>
+        <w:t>. T</w:t>
+      </w:r>
+      <w:r>
+        <w:rPr>
+          <w:rFonts w:asciiTheme="majorBidi" w:hAnsiTheme="majorBidi" w:cstheme="majorBidi"/>
+          <w:sz w:val="24"/>
+          <w:szCs w:val="24"/>
+        </w:rPr>
+        <w:t xml:space="preserve">he Sensivity values are higher than specificity values on datasets </w:t>
+      </w:r>
+    </w:p>
+    <w:p>
+      <w:pPr>
+        <w:autoSpaceDE w:val="0"/>
+        <w:autoSpaceDN w:val="0"/>
+        <w:adjustRightInd w:val="0"/>
+        <w:spacing w:after="0" w:line="240" w:lineRule="auto"/>
+        <w:rPr>
+          <w:rFonts w:ascii="Times New Roman" w:hAnsi="Times New Roman" w:cs="Times New Roman"/>
+          <w:sz w:val="24"/>
+          <w:szCs w:val="24"/>
+        </w:rPr>
+      </w:pPr>
+    </w:p>
+    <w:p>
+      <w:pPr>
+        <w:rPr>
+          <w:rFonts w:asciiTheme="majorBidi" w:hAnsiTheme="majorBidi" w:cstheme="majorBidi"/>
+          <w:b/>
+          <w:bCs/>
+          <w:sz w:val="24"/>
+          <w:szCs w:val="24"/>
+          <w:lang w:val="fr-FR"/>
+        </w:rPr>
+      </w:pPr>
+      <w:bookmarkStart w:id="0" w:name="_GoBack"/>
+      <w:r>
+        <w:rPr>
+          <w:noProof/>
+          <w:lang w:eastAsia="en-GB"/>
+        </w:rPr>
+        <w:drawing>
+          <wp:inline distT="0" distB="0" distL="0" distR="0" wp14:anchorId="097AD6BA" wp14:editId="329B0852">
+            <wp:extent cx="5760720" cy="2299970"/>
+            <wp:effectExtent l="0" t="0" r="0" b="5080"/>
+            <wp:docPr id="7" name="Image 7"/>
+            <wp:cNvGraphicFramePr>
+              <a:graphicFrameLocks xmlns:a="http://schemas.openxmlformats.org/drawingml/2006/main" noChangeAspect="1"/>
+            </wp:cNvGraphicFramePr>
+            <a:graphic xmlns:a="http://schemas.openxmlformats.org/drawingml/2006/main">
+              <a:graphicData uri="http://schemas.openxmlformats.org/drawingml/2006/picture">
+                <pic:pic xmlns:pic="http://schemas.openxmlformats.org/drawingml/2006/picture">
+                  <pic:nvPicPr>
+                    <pic:cNvPr id="1" name=""/>
+                    <pic:cNvPicPr/>
+                  </pic:nvPicPr>
+                  <pic:blipFill>
+                    <a:blip r:embed="rId9"/>
+                    <a:stretch>
+                      <a:fillRect/>
+                    </a:stretch>
+                  </pic:blipFill>
+                  <pic:spPr>
+                    <a:xfrm>
+                      <a:off x="0" y="0"/>
+                      <a:ext cx="5760720" cy="2299970"/>
+                    </a:xfrm>
+                    <a:prstGeom prst="rect">
+                      <a:avLst/>
+                    </a:prstGeom>
+                  </pic:spPr>
+                </pic:pic>
+              </a:graphicData>
+            </a:graphic>
+          </wp:inline>
+        </w:drawing>
+      </w:r>
+      <w:bookmarkEnd w:id="0"/>
     </w:p>
     <w:p>
       <w:pPr>

</xml_diff>